<commit_message>
Lista Información licencias(no sé si la vamos a usar), lista de subCategorias
ESTOY COMO LOCOOOOOOOOOOOOOOOOOOOOOOOOOOOO
</commit_message>
<xml_diff>
--- a/requisitos.docx
+++ b/requisitos.docx
@@ -6,6 +6,7 @@
       <w:pPr>
         <w:rPr>
           <w:highlight w:val="cyan"/>
+          <w:lang w:val="es-CR"/>
         </w:rPr>
       </w:pPr>
       <w:r>
@@ -633,26 +634,134 @@
           <w:highlight w:val="green"/>
           <w:lang w:val="es-CR"/>
         </w:rPr>
-        <w:t xml:space="preserve">'Cédula o </w:t>
-      </w:r>
-      <w:r>
-        <w:rPr>
-          <w:highlight w:val="green"/>
+        <w:t>'Cédula o  documento de identificación.\</w:t>
+      </w:r>
+      <w:proofErr w:type="spellStart"/>
+      <w:r>
+        <w:rPr>
+          <w:highlight w:val="green"/>
+          <w:lang w:val="es-CR"/>
+        </w:rPr>
+        <w:t>nDictamen</w:t>
+      </w:r>
+      <w:proofErr w:type="spellEnd"/>
+      <w:r>
+        <w:rPr>
+          <w:highlight w:val="green"/>
+          <w:lang w:val="es-CR"/>
+        </w:rPr>
+        <w:t xml:space="preserve"> médico digital para licencia.\</w:t>
+      </w:r>
+      <w:proofErr w:type="spellStart"/>
+      <w:r>
+        <w:rPr>
+          <w:highlight w:val="green"/>
+          <w:lang w:val="es-CR"/>
+        </w:rPr>
+        <w:t>nAprobar</w:t>
+      </w:r>
+      <w:proofErr w:type="spellEnd"/>
+      <w:r>
+        <w:rPr>
+          <w:highlight w:val="green"/>
+          <w:lang w:val="es-CR"/>
+        </w:rPr>
+        <w:t xml:space="preserve"> el curso teórico básico para licencia.\n'</w:t>
+      </w:r>
+      <w:r>
+        <w:rPr>
+          <w:lang w:val="es-CR"/>
+        </w:rPr>
+        <w:t xml:space="preserve">, </w:t>
+      </w:r>
+      <w:r>
+        <w:rPr>
+          <w:highlight w:val="green"/>
+          <w:lang w:val="es-CR"/>
+        </w:rPr>
+        <w:t>'Cédula o documento de identificación.\</w:t>
+      </w:r>
+      <w:proofErr w:type="spellStart"/>
+      <w:r>
+        <w:rPr>
+          <w:highlight w:val="green"/>
+          <w:lang w:val="es-CR"/>
+        </w:rPr>
+        <w:t>nDictamen</w:t>
+      </w:r>
+      <w:proofErr w:type="spellEnd"/>
+      <w:r>
+        <w:rPr>
+          <w:highlight w:val="green"/>
+          <w:lang w:val="es-CR"/>
+        </w:rPr>
+        <w:t xml:space="preserve"> médico digital para licencia.\</w:t>
+      </w:r>
+      <w:proofErr w:type="spellStart"/>
+      <w:r>
+        <w:rPr>
+          <w:highlight w:val="green"/>
+          <w:lang w:val="es-CR"/>
+        </w:rPr>
+        <w:t>nAprobar</w:t>
+      </w:r>
+      <w:proofErr w:type="spellEnd"/>
+      <w:r>
+        <w:rPr>
+          <w:highlight w:val="green"/>
+          <w:lang w:val="es-CR"/>
+        </w:rPr>
+        <w:t xml:space="preserve"> el curso básico de transporte público.\</w:t>
+      </w:r>
+      <w:proofErr w:type="spellStart"/>
+      <w:r>
+        <w:rPr>
+          <w:highlight w:val="green"/>
+          <w:lang w:val="es-CR"/>
+        </w:rPr>
+        <w:t>nNo</w:t>
+      </w:r>
+      <w:proofErr w:type="spellEnd"/>
+      <w:r>
+        <w:rPr>
+          <w:highlight w:val="green"/>
+          <w:lang w:val="es-CR"/>
+        </w:rPr>
+        <w:t xml:space="preserve"> hay que hacer examen práctico, pero debe matricularlo y pagar el derecho. El día del examen, debe presentar sus documentos de acreditación de conductores.\</w:t>
+      </w:r>
+      <w:proofErr w:type="spellStart"/>
+      <w:r>
+        <w:rPr>
+          <w:highlight w:val="green"/>
+          <w:lang w:val="es-CR"/>
+        </w:rPr>
+        <w:t>nContar</w:t>
+      </w:r>
+      <w:proofErr w:type="spellEnd"/>
+      <w:r>
+        <w:rPr>
+          <w:highlight w:val="green"/>
+          <w:lang w:val="es-CR"/>
+        </w:rPr>
+        <w:t xml:space="preserve"> con las licencia A3 y B4, con al menos un año de expedidas.\n',</w:t>
+      </w:r>
+      <w:r>
+        <w:rPr>
           <w:lang w:val="es-CR"/>
         </w:rPr>
         <w:t xml:space="preserve"> </w:t>
       </w:r>
       <w:r>
         <w:rPr>
-          <w:highlight w:val="green"/>
-          <w:lang w:val="es-CR"/>
-        </w:rPr>
-        <w:t>documento de identificación.\</w:t>
-      </w:r>
-      <w:proofErr w:type="spellStart"/>
-      <w:r>
-        <w:rPr>
-          <w:highlight w:val="green"/>
+          <w:highlight w:val="cyan"/>
+          <w:lang w:val="es-CR"/>
+        </w:rPr>
+        <w:t>'Cédula o documento de identificación.\</w:t>
+      </w:r>
+      <w:proofErr w:type="spellStart"/>
+      <w:r>
+        <w:rPr>
+          <w:highlight w:val="cyan"/>
           <w:lang w:val="es-CR"/>
         </w:rPr>
         <w:t>nDictamen</w:t>
@@ -660,7 +769,7 @@
       <w:proofErr w:type="spellEnd"/>
       <w:r>
         <w:rPr>
-          <w:highlight w:val="green"/>
+          <w:highlight w:val="cyan"/>
           <w:lang w:val="es-CR"/>
         </w:rPr>
         <w:t xml:space="preserve"> médico digital para licencia.\</w:t>
@@ -668,7 +777,7 @@
       <w:proofErr w:type="spellStart"/>
       <w:r>
         <w:rPr>
-          <w:highlight w:val="green"/>
+          <w:highlight w:val="cyan"/>
           <w:lang w:val="es-CR"/>
         </w:rPr>
         <w:t>nAprobar</w:t>
@@ -676,52 +785,7 @@
       <w:proofErr w:type="spellEnd"/>
       <w:r>
         <w:rPr>
-          <w:highlight w:val="green"/>
-          <w:lang w:val="es-CR"/>
-        </w:rPr>
-        <w:t xml:space="preserve"> el curso teórico básico para licencia.\n'</w:t>
-      </w:r>
-      <w:r>
-        <w:rPr>
-          <w:lang w:val="es-CR"/>
-        </w:rPr>
-        <w:t xml:space="preserve">, </w:t>
-      </w:r>
-      <w:r>
-        <w:rPr>
-          <w:highlight w:val="green"/>
-          <w:lang w:val="es-CR"/>
-        </w:rPr>
-        <w:t>'Cédula o documento de identificación.\</w:t>
-      </w:r>
-      <w:proofErr w:type="spellStart"/>
-      <w:r>
-        <w:rPr>
-          <w:highlight w:val="green"/>
-          <w:lang w:val="es-CR"/>
-        </w:rPr>
-        <w:t>nDictamen</w:t>
-      </w:r>
-      <w:proofErr w:type="spellEnd"/>
-      <w:r>
-        <w:rPr>
-          <w:highlight w:val="green"/>
-          <w:lang w:val="es-CR"/>
-        </w:rPr>
-        <w:t xml:space="preserve"> médico digital para licencia.\</w:t>
-      </w:r>
-      <w:proofErr w:type="spellStart"/>
-      <w:r>
-        <w:rPr>
-          <w:highlight w:val="green"/>
-          <w:lang w:val="es-CR"/>
-        </w:rPr>
-        <w:t>nAprobar</w:t>
-      </w:r>
-      <w:proofErr w:type="spellEnd"/>
-      <w:r>
-        <w:rPr>
-          <w:highlight w:val="green"/>
+          <w:highlight w:val="cyan"/>
           <w:lang w:val="es-CR"/>
         </w:rPr>
         <w:t xml:space="preserve"> el curso básico de transporte público.\</w:t>
@@ -729,7 +793,7 @@
       <w:proofErr w:type="spellStart"/>
       <w:r>
         <w:rPr>
-          <w:highlight w:val="green"/>
+          <w:highlight w:val="cyan"/>
           <w:lang w:val="es-CR"/>
         </w:rPr>
         <w:t>nNo</w:t>
@@ -737,15 +801,31 @@
       <w:proofErr w:type="spellEnd"/>
       <w:r>
         <w:rPr>
-          <w:highlight w:val="green"/>
-          <w:lang w:val="es-CR"/>
-        </w:rPr>
-        <w:t xml:space="preserve"> hay que hacer examen práctico, pero debe matricularlo y pagar el derecho. El día del examen, debe presentar sus documentos de acreditación de conductores.\</w:t>
-      </w:r>
-      <w:proofErr w:type="spellStart"/>
-      <w:r>
-        <w:rPr>
-          <w:highlight w:val="green"/>
+          <w:highlight w:val="cyan"/>
+          <w:lang w:val="es-CR"/>
+        </w:rPr>
+        <w:t xml:space="preserve"> hay que </w:t>
+      </w:r>
+      <w:proofErr w:type="gramStart"/>
+      <w:r>
+        <w:rPr>
+          <w:highlight w:val="cyan"/>
+          <w:lang w:val="es-CR"/>
+        </w:rPr>
+        <w:t>hacer  examen</w:t>
+      </w:r>
+      <w:proofErr w:type="gramEnd"/>
+      <w:r>
+        <w:rPr>
+          <w:highlight w:val="cyan"/>
+          <w:lang w:val="es-CR"/>
+        </w:rPr>
+        <w:t xml:space="preserve"> práctico, pero debe matricularlo y pagar el derecho. El día del examen, debe presentar sus documentos de acreditación de conductores.\</w:t>
+      </w:r>
+      <w:proofErr w:type="spellStart"/>
+      <w:r>
+        <w:rPr>
+          <w:highlight w:val="cyan"/>
           <w:lang w:val="es-CR"/>
         </w:rPr>
         <w:t>nContar</w:t>
@@ -753,165 +833,24 @@
       <w:proofErr w:type="spellEnd"/>
       <w:r>
         <w:rPr>
-          <w:highlight w:val="green"/>
-          <w:lang w:val="es-CR"/>
-        </w:rPr>
-        <w:t xml:space="preserve"> con </w:t>
-      </w:r>
-      <w:proofErr w:type="gramStart"/>
-      <w:r>
-        <w:rPr>
-          <w:highlight w:val="green"/>
-          <w:lang w:val="es-CR"/>
-        </w:rPr>
-        <w:t>las licencia</w:t>
-      </w:r>
-      <w:proofErr w:type="gramEnd"/>
-      <w:r>
-        <w:rPr>
-          <w:highlight w:val="green"/>
-          <w:lang w:val="es-CR"/>
-        </w:rPr>
-        <w:t xml:space="preserve"> A3 y B4, con al menos un año de expedidas.\n',</w:t>
-      </w:r>
-      <w:r>
-        <w:rPr>
-          <w:lang w:val="es-CR"/>
-        </w:rPr>
-        <w:t xml:space="preserve"> </w:t>
-      </w:r>
-      <w:r>
-        <w:rPr>
-          <w:highlight w:val="cyan"/>
-          <w:lang w:val="es-CR"/>
-        </w:rPr>
-        <w:t>'Cédula o documento de identificación.\</w:t>
-      </w:r>
-      <w:proofErr w:type="spellStart"/>
-      <w:r>
-        <w:rPr>
-          <w:highlight w:val="cyan"/>
-          <w:lang w:val="es-CR"/>
-        </w:rPr>
-        <w:t>nDictamen</w:t>
-      </w:r>
-      <w:proofErr w:type="spellEnd"/>
-      <w:r>
-        <w:rPr>
-          <w:highlight w:val="cyan"/>
-          <w:lang w:val="es-CR"/>
-        </w:rPr>
-        <w:t xml:space="preserve"> médico digital para licencia.\</w:t>
-      </w:r>
-      <w:proofErr w:type="spellStart"/>
-      <w:r>
-        <w:rPr>
-          <w:highlight w:val="cyan"/>
-          <w:lang w:val="es-CR"/>
-        </w:rPr>
-        <w:t>nAprobar</w:t>
-      </w:r>
-      <w:proofErr w:type="spellEnd"/>
-      <w:r>
-        <w:rPr>
-          <w:highlight w:val="cyan"/>
-          <w:lang w:val="es-CR"/>
-        </w:rPr>
-        <w:t xml:space="preserve"> el curso básico de transporte público.\</w:t>
-      </w:r>
-      <w:proofErr w:type="spellStart"/>
-      <w:r>
-        <w:rPr>
-          <w:highlight w:val="cyan"/>
-          <w:lang w:val="es-CR"/>
-        </w:rPr>
-        <w:t>nNo</w:t>
-      </w:r>
-      <w:proofErr w:type="spellEnd"/>
-      <w:r>
-        <w:rPr>
-          <w:highlight w:val="cyan"/>
-          <w:lang w:val="es-CR"/>
-        </w:rPr>
-        <w:t xml:space="preserve"> hay que hacer </w:t>
-      </w:r>
-      <w:r>
-        <w:rPr>
-          <w:highlight w:val="cyan"/>
-          <w:lang w:val="es-CR"/>
-        </w:rPr>
-        <w:t xml:space="preserve"> </w:t>
-      </w:r>
-      <w:r>
-        <w:rPr>
-          <w:highlight w:val="cyan"/>
-          <w:lang w:val="es-CR"/>
-        </w:rPr>
-        <w:t>examen práctico, pero debe matricularlo y pagar el derecho. El día del examen, debe presentar sus documentos de acreditación de conductores.\</w:t>
-      </w:r>
-      <w:proofErr w:type="spellStart"/>
-      <w:r>
-        <w:rPr>
-          <w:highlight w:val="cyan"/>
-          <w:lang w:val="es-CR"/>
-        </w:rPr>
-        <w:t>nContar</w:t>
-      </w:r>
-      <w:proofErr w:type="spellEnd"/>
-      <w:r>
-        <w:rPr>
           <w:highlight w:val="cyan"/>
           <w:lang w:val="es-CR"/>
         </w:rPr>
         <w:t xml:space="preserve"> con licencias A3 y B4, con al menos un año de expedidas. </w:t>
       </w:r>
-      <w:proofErr w:type="spellStart"/>
-      <w:r>
-        <w:rPr>
-          <w:highlight w:val="cyan"/>
-        </w:rPr>
-        <w:t>También</w:t>
-      </w:r>
-      <w:proofErr w:type="spellEnd"/>
-      <w:r>
-        <w:rPr>
-          <w:highlight w:val="cyan"/>
-        </w:rPr>
-        <w:t xml:space="preserve"> </w:t>
-      </w:r>
-      <w:proofErr w:type="spellStart"/>
-      <w:r>
-        <w:rPr>
-          <w:highlight w:val="cyan"/>
-        </w:rPr>
-        <w:t>tener</w:t>
-      </w:r>
-      <w:proofErr w:type="spellEnd"/>
-      <w:r>
-        <w:rPr>
-          <w:highlight w:val="cyan"/>
-        </w:rPr>
-        <w:t xml:space="preserve"> las </w:t>
-      </w:r>
-      <w:proofErr w:type="spellStart"/>
-      <w:r>
-        <w:rPr>
-          <w:highlight w:val="cyan"/>
-        </w:rPr>
-        <w:t>licencias</w:t>
-      </w:r>
-      <w:proofErr w:type="spellEnd"/>
-      <w:r>
-        <w:rPr>
-          <w:highlight w:val="cyan"/>
-        </w:rPr>
-        <w:t xml:space="preserve"> D-1, D-2 y D-3.']</w:t>
+      <w:r>
+        <w:rPr>
+          <w:highlight w:val="cyan"/>
+          <w:lang w:val="es-CR"/>
+        </w:rPr>
+        <w:t>También tener las licencias D-1, D-2 y D-3.']</w:t>
       </w:r>
     </w:p>
     <w:p>
       <w:pPr>
         <w:rPr>
           <w:highlight w:val="cyan"/>
+          <w:lang w:val="es-CR"/>
         </w:rPr>
       </w:pPr>
     </w:p>
@@ -940,50 +879,6 @@
           <w:lang w:val="es-CR"/>
         </w:rPr>
       </w:pPr>
-      <w:r>
-        <w:rPr>
-          <w:sz w:val="40"/>
-          <w:szCs w:val="40"/>
-          <w:lang w:val="es-CR"/>
-        </w:rPr>
-        <w:t>FALTAN A3, D</w:t>
-      </w:r>
-      <w:proofErr w:type="gramStart"/>
-      <w:r>
-        <w:rPr>
-          <w:sz w:val="40"/>
-          <w:szCs w:val="40"/>
-          <w:lang w:val="es-CR"/>
-        </w:rPr>
-        <w:t>1,D</w:t>
-      </w:r>
-      <w:proofErr w:type="gramEnd"/>
-      <w:r>
-        <w:rPr>
-          <w:sz w:val="40"/>
-          <w:szCs w:val="40"/>
-          <w:lang w:val="es-CR"/>
-        </w:rPr>
-        <w:t xml:space="preserve">2,D3(mismas para las 3, están en </w:t>
-      </w:r>
-      <w:proofErr w:type="spellStart"/>
-      <w:r>
-        <w:rPr>
-          <w:sz w:val="40"/>
-          <w:szCs w:val="40"/>
-          <w:lang w:val="es-CR"/>
-        </w:rPr>
-        <w:t>enb</w:t>
-      </w:r>
-      <w:proofErr w:type="spellEnd"/>
-      <w:r>
-        <w:rPr>
-          <w:sz w:val="40"/>
-          <w:szCs w:val="40"/>
-          <w:lang w:val="es-CR"/>
-        </w:rPr>
-        <w:t xml:space="preserve"> un &lt;p&gt;)</w:t>
-      </w:r>
     </w:p>
     <w:sectPr>
       <w:pgSz w:w="12240" w:h="15840"/>

</xml_diff>